<commit_message>
Add first unit tests
</commit_message>
<xml_diff>
--- a/Documentation/Testing/Testing.docx
+++ b/Documentation/Testing/Testing.docx
@@ -118,8 +118,13 @@
       <w:r>
         <w:t xml:space="preserve"> </w:t>
       </w:r>
-      <w:r>
-        <w:t xml:space="preserve">Tests that test 2 or more different functions that are calling each other. You can have integration between layers. So, integration tests are </w:t>
+      <w:proofErr w:type="spellStart"/>
+      <w:r>
+        <w:t>Tests</w:t>
+      </w:r>
+      <w:proofErr w:type="spellEnd"/>
+      <w:r>
+        <w:t xml:space="preserve"> that test 2 or more different functions that are calling each other. You can have integration between layers. So, integration tests are </w:t>
       </w:r>
       <w:r>
         <w:t>good</w:t>
@@ -200,6 +205,7 @@
         <w:rPr>
           <w:b/>
           <w:bCs/>
+          <w:noProof/>
           <w:u w:val="single"/>
         </w:rPr>
         <w:drawing>
@@ -243,12 +249,8 @@
       <w:pPr>
         <w:pStyle w:val="Ttulo2"/>
       </w:pPr>
-    </w:p>
-    <w:p>
-      <w:pPr>
-        <w:pStyle w:val="Ttulo2"/>
-      </w:pPr>
-      <w:r>
+      <w:r>
+        <w:lastRenderedPageBreak/>
         <w:t>Pyramid of tests</w:t>
       </w:r>
     </w:p>
@@ -292,6 +294,77 @@
       <w:r>
         <w:t>5% of the application tested with functional tests</w:t>
       </w:r>
+    </w:p>
+    <w:p/>
+    <w:p>
+      <w:pPr>
+        <w:shd w:val="clear" w:color="auto" w:fill="2B2B2B"/>
+        <w:tabs>
+          <w:tab w:val="left" w:pos="916"/>
+          <w:tab w:val="left" w:pos="1832"/>
+          <w:tab w:val="left" w:pos="2748"/>
+          <w:tab w:val="left" w:pos="3664"/>
+          <w:tab w:val="left" w:pos="4580"/>
+          <w:tab w:val="left" w:pos="5496"/>
+          <w:tab w:val="left" w:pos="6412"/>
+          <w:tab w:val="left" w:pos="7328"/>
+          <w:tab w:val="left" w:pos="8244"/>
+          <w:tab w:val="left" w:pos="9160"/>
+          <w:tab w:val="left" w:pos="10076"/>
+          <w:tab w:val="left" w:pos="10992"/>
+          <w:tab w:val="left" w:pos="11908"/>
+          <w:tab w:val="left" w:pos="12824"/>
+          <w:tab w:val="left" w:pos="13740"/>
+          <w:tab w:val="left" w:pos="14656"/>
+        </w:tabs>
+        <w:spacing w:after="0" w:line="240" w:lineRule="auto"/>
+        <w:rPr>
+          <w:rFonts w:ascii="Courier New" w:eastAsia="Times New Roman" w:hAnsi="Courier New" w:cs="Courier New"/>
+          <w:color w:val="A9B7C6"/>
+          <w:sz w:val="20"/>
+          <w:szCs w:val="20"/>
+          <w:lang w:val="en-US"/>
+        </w:rPr>
+      </w:pPr>
+      <w:r>
+        <w:rPr>
+          <w:rFonts w:ascii="Courier New" w:eastAsia="Times New Roman" w:hAnsi="Courier New" w:cs="Courier New"/>
+          <w:color w:val="787878"/>
+          <w:sz w:val="20"/>
+          <w:szCs w:val="20"/>
+          <w:lang w:val="en-US"/>
+        </w:rPr>
+        <w:t>- In order for Go to know that this is a test 2 things need to be declared:</w:t>
+      </w:r>
+      <w:r>
+        <w:rPr>
+          <w:rFonts w:ascii="Courier New" w:eastAsia="Times New Roman" w:hAnsi="Courier New" w:cs="Courier New"/>
+          <w:color w:val="787878"/>
+          <w:sz w:val="20"/>
+          <w:szCs w:val="20"/>
+          <w:lang w:val="en-US"/>
+        </w:rPr>
+        <w:br/>
+        <w:t xml:space="preserve">   - The name of the class must finalize in "_test"</w:t>
+      </w:r>
+      <w:r>
+        <w:rPr>
+          <w:rFonts w:ascii="Courier New" w:eastAsia="Times New Roman" w:hAnsi="Courier New" w:cs="Courier New"/>
+          <w:color w:val="787878"/>
+          <w:sz w:val="20"/>
+          <w:szCs w:val="20"/>
+          <w:lang w:val="en-US"/>
+        </w:rPr>
+        <w:br/>
+        <w:t xml:space="preserve">   - The name of the test function must start with "Test"</w:t>
+      </w:r>
+    </w:p>
+    <w:p>
+      <w:pPr>
+        <w:rPr>
+          <w:lang w:val="en-US"/>
+        </w:rPr>
+      </w:pPr>
       <w:bookmarkStart w:id="0" w:name="_GoBack"/>
       <w:bookmarkEnd w:id="0"/>
     </w:p>
@@ -937,6 +1010,55 @@
       <w:contextualSpacing/>
     </w:pPr>
   </w:style>
+  <w:style w:type="paragraph" w:styleId="HTMLconformatoprevio">
+    <w:name w:val="HTML Preformatted"/>
+    <w:basedOn w:val="Normal"/>
+    <w:link w:val="HTMLconformatoprevioCar"/>
+    <w:uiPriority w:val="99"/>
+    <w:semiHidden/>
+    <w:unhideWhenUsed/>
+    <w:rsid w:val="00C45AE4"/>
+    <w:pPr>
+      <w:tabs>
+        <w:tab w:val="left" w:pos="916"/>
+        <w:tab w:val="left" w:pos="1832"/>
+        <w:tab w:val="left" w:pos="2748"/>
+        <w:tab w:val="left" w:pos="3664"/>
+        <w:tab w:val="left" w:pos="4580"/>
+        <w:tab w:val="left" w:pos="5496"/>
+        <w:tab w:val="left" w:pos="6412"/>
+        <w:tab w:val="left" w:pos="7328"/>
+        <w:tab w:val="left" w:pos="8244"/>
+        <w:tab w:val="left" w:pos="9160"/>
+        <w:tab w:val="left" w:pos="10076"/>
+        <w:tab w:val="left" w:pos="10992"/>
+        <w:tab w:val="left" w:pos="11908"/>
+        <w:tab w:val="left" w:pos="12824"/>
+        <w:tab w:val="left" w:pos="13740"/>
+        <w:tab w:val="left" w:pos="14656"/>
+      </w:tabs>
+      <w:spacing w:after="0" w:line="240" w:lineRule="auto"/>
+    </w:pPr>
+    <w:rPr>
+      <w:rFonts w:ascii="Courier New" w:eastAsia="Times New Roman" w:hAnsi="Courier New" w:cs="Courier New"/>
+      <w:sz w:val="20"/>
+      <w:szCs w:val="20"/>
+      <w:lang w:val="en-US"/>
+    </w:rPr>
+  </w:style>
+  <w:style w:type="character" w:customStyle="1" w:styleId="HTMLconformatoprevioCar">
+    <w:name w:val="HTML con formato previo Car"/>
+    <w:basedOn w:val="Fuentedeprrafopredeter"/>
+    <w:link w:val="HTMLconformatoprevio"/>
+    <w:uiPriority w:val="99"/>
+    <w:semiHidden/>
+    <w:rsid w:val="00C45AE4"/>
+    <w:rPr>
+      <w:rFonts w:ascii="Courier New" w:eastAsia="Times New Roman" w:hAnsi="Courier New" w:cs="Courier New"/>
+      <w:sz w:val="20"/>
+      <w:szCs w:val="20"/>
+    </w:rPr>
+  </w:style>
 </w:styles>
 </file>
 

</xml_diff>

<commit_message>
Change structure to use structs and interfaces + how to mock artifacts
</commit_message>
<xml_diff>
--- a/Documentation/Testing/Testing.docx
+++ b/Documentation/Testing/Testing.docx
@@ -118,13 +118,8 @@
       <w:r>
         <w:t xml:space="preserve"> </w:t>
       </w:r>
-      <w:proofErr w:type="spellStart"/>
-      <w:r>
-        <w:t>Tests</w:t>
-      </w:r>
-      <w:proofErr w:type="spellEnd"/>
-      <w:r>
-        <w:t xml:space="preserve"> that test 2 or more different functions that are calling each other. You can have integration between layers. So, integration tests are </w:t>
+      <w:r>
+        <w:t xml:space="preserve">Tests that test 2 or more different functions that are calling each other. You can have integration between layers. So, integration tests are </w:t>
       </w:r>
       <w:r>
         <w:t>good</w:t>
@@ -380,57 +375,23 @@
           <w:color w:val="787878"/>
           <w:lang w:val="es-ES"/>
         </w:rPr>
-        <w:t xml:space="preserve">// El profesor comenta que se debería de testear con valores para que, si cambias el </w:t>
-      </w:r>
-      <w:proofErr w:type="spellStart"/>
+        <w:t>// El profesor comenta que se debería de testear con valores para que, si cambias el string, pete. Pero yo al final</w:t>
+      </w:r>
       <w:r>
         <w:rPr>
           <w:color w:val="787878"/>
           <w:lang w:val="es-ES"/>
         </w:rPr>
-        <w:t>string</w:t>
-      </w:r>
-      <w:proofErr w:type="spellEnd"/>
+        <w:br/>
+        <w:t>// lo que busco es testear la funcionalidad, no el string que devuelve literalmente.</w:t>
+      </w:r>
       <w:r>
         <w:rPr>
           <w:color w:val="787878"/>
           <w:lang w:val="es-ES"/>
         </w:rPr>
-        <w:t>, pete. Pero yo al final</w:t>
-      </w:r>
-      <w:r>
-        <w:rPr>
-          <w:color w:val="787878"/>
-          <w:lang w:val="es-ES"/>
-        </w:rPr>
         <w:br/>
-        <w:t xml:space="preserve">// lo que busco es testear la funcionalidad, no el </w:t>
-      </w:r>
-      <w:proofErr w:type="spellStart"/>
-      <w:r>
-        <w:rPr>
-          <w:color w:val="787878"/>
-          <w:lang w:val="es-ES"/>
-        </w:rPr>
-        <w:t>string</w:t>
-      </w:r>
-      <w:proofErr w:type="spellEnd"/>
-      <w:r>
-        <w:rPr>
-          <w:color w:val="787878"/>
-          <w:lang w:val="es-ES"/>
-        </w:rPr>
-        <w:t xml:space="preserve"> que devuelve literalmente.</w:t>
-      </w:r>
-      <w:r>
-        <w:rPr>
-          <w:color w:val="787878"/>
-          <w:lang w:val="es-ES"/>
-        </w:rPr>
-        <w:br/>
-      </w:r>
-      <w:proofErr w:type="spellStart"/>
-      <w:proofErr w:type="gramStart"/>
+      </w:r>
       <w:r>
         <w:rPr>
           <w:color w:val="AFBF7E"/>
@@ -452,8 +413,6 @@
         </w:rPr>
         <w:t>EqualValues</w:t>
       </w:r>
-      <w:proofErr w:type="spellEnd"/>
-      <w:proofErr w:type="gramEnd"/>
       <w:r>
         <w:rPr>
           <w:color w:val="A9B7C6"/>
@@ -468,7 +427,6 @@
         </w:rPr>
         <w:t xml:space="preserve">, </w:t>
       </w:r>
-      <w:proofErr w:type="spellStart"/>
       <w:r>
         <w:rPr>
           <w:color w:val="AFBF7E"/>
@@ -492,7 +450,6 @@
         </w:rPr>
         <w:t>StatusNotFound</w:t>
       </w:r>
-      <w:proofErr w:type="spellEnd"/>
       <w:r>
         <w:rPr>
           <w:color w:val="CC7832"/>
@@ -500,21 +457,12 @@
         </w:rPr>
         <w:t xml:space="preserve">, </w:t>
       </w:r>
-      <w:proofErr w:type="spellStart"/>
-      <w:r>
-        <w:rPr>
-          <w:color w:val="A9B7C6"/>
-          <w:lang w:val="es-ES"/>
-        </w:rPr>
-        <w:t>err.StatusCode</w:t>
-      </w:r>
-      <w:proofErr w:type="spellEnd"/>
-      <w:r>
-        <w:rPr>
-          <w:color w:val="A9B7C6"/>
-          <w:lang w:val="es-ES"/>
-        </w:rPr>
-        <w:t>)</w:t>
+      <w:r>
+        <w:rPr>
+          <w:color w:val="A9B7C6"/>
+          <w:lang w:val="es-ES"/>
+        </w:rPr>
+        <w:t>err.StatusCode)</w:t>
       </w:r>
       <w:r>
         <w:rPr>
@@ -523,7 +471,6 @@
         </w:rPr>
         <w:br/>
       </w:r>
-      <w:proofErr w:type="spellStart"/>
       <w:r>
         <w:rPr>
           <w:color w:val="AFBF7E"/>
@@ -545,7 +492,6 @@
         </w:rPr>
         <w:t>EqualValues</w:t>
       </w:r>
-      <w:proofErr w:type="spellEnd"/>
       <w:r>
         <w:rPr>
           <w:color w:val="A9B7C6"/>
@@ -565,23 +511,70 @@
           <w:color w:val="6A8759"/>
           <w:lang w:val="es-ES"/>
         </w:rPr>
-        <w:t>"</w:t>
-      </w:r>
-      <w:proofErr w:type="spellStart"/>
+        <w:t>"not_found"</w:t>
+      </w:r>
+      <w:r>
+        <w:rPr>
+          <w:color w:val="CC7832"/>
+          <w:lang w:val="es-ES"/>
+        </w:rPr>
+        <w:t xml:space="preserve">, </w:t>
+      </w:r>
+      <w:r>
+        <w:rPr>
+          <w:color w:val="A9B7C6"/>
+          <w:lang w:val="es-ES"/>
+        </w:rPr>
+        <w:t>err.Code)</w:t>
+      </w:r>
+      <w:r>
+        <w:rPr>
+          <w:color w:val="A9B7C6"/>
+          <w:lang w:val="es-ES"/>
+        </w:rPr>
+        <w:br/>
+      </w:r>
+      <w:r>
+        <w:rPr>
+          <w:color w:val="AFBF7E"/>
+          <w:lang w:val="es-ES"/>
+        </w:rPr>
+        <w:t>assert</w:t>
+      </w:r>
+      <w:r>
+        <w:rPr>
+          <w:color w:val="A9B7C6"/>
+          <w:lang w:val="es-ES"/>
+        </w:rPr>
+        <w:t>.</w:t>
+      </w:r>
+      <w:r>
+        <w:rPr>
+          <w:color w:val="B09D79"/>
+          <w:lang w:val="es-ES"/>
+        </w:rPr>
+        <w:t>EqualValues</w:t>
+      </w:r>
+      <w:r>
+        <w:rPr>
+          <w:color w:val="A9B7C6"/>
+          <w:lang w:val="es-ES"/>
+        </w:rPr>
+        <w:t>(t</w:t>
+      </w:r>
+      <w:r>
+        <w:rPr>
+          <w:color w:val="CC7832"/>
+          <w:lang w:val="es-ES"/>
+        </w:rPr>
+        <w:t xml:space="preserve">, </w:t>
+      </w:r>
       <w:r>
         <w:rPr>
           <w:color w:val="6A8759"/>
           <w:lang w:val="es-ES"/>
         </w:rPr>
-        <w:t>not_found</w:t>
-      </w:r>
-      <w:proofErr w:type="spellEnd"/>
-      <w:r>
-        <w:rPr>
-          <w:color w:val="6A8759"/>
-          <w:lang w:val="es-ES"/>
-        </w:rPr>
-        <w:t>"</w:t>
+        <w:t>"User 0 was not found"</w:t>
       </w:r>
       <w:r>
         <w:rPr>
@@ -590,159 +583,12 @@
         </w:rPr>
         <w:t xml:space="preserve">, </w:t>
       </w:r>
-      <w:proofErr w:type="spellStart"/>
-      <w:r>
-        <w:rPr>
-          <w:color w:val="A9B7C6"/>
-          <w:lang w:val="es-ES"/>
-        </w:rPr>
-        <w:t>err.Code</w:t>
-      </w:r>
-      <w:proofErr w:type="spellEnd"/>
-      <w:r>
-        <w:rPr>
-          <w:color w:val="A9B7C6"/>
-          <w:lang w:val="es-ES"/>
-        </w:rPr>
-        <w:t>)</w:t>
-      </w:r>
-      <w:r>
-        <w:rPr>
-          <w:color w:val="A9B7C6"/>
-          <w:lang w:val="es-ES"/>
-        </w:rPr>
-        <w:br/>
-      </w:r>
-      <w:proofErr w:type="spellStart"/>
-      <w:r>
-        <w:rPr>
-          <w:color w:val="AFBF7E"/>
-          <w:lang w:val="es-ES"/>
-        </w:rPr>
-        <w:t>assert</w:t>
-      </w:r>
-      <w:r>
-        <w:rPr>
-          <w:color w:val="A9B7C6"/>
-          <w:lang w:val="es-ES"/>
-        </w:rPr>
-        <w:t>.</w:t>
-      </w:r>
-      <w:r>
-        <w:rPr>
-          <w:color w:val="B09D79"/>
-          <w:lang w:val="es-ES"/>
-        </w:rPr>
-        <w:t>EqualValues</w:t>
-      </w:r>
-      <w:proofErr w:type="spellEnd"/>
-      <w:r>
-        <w:rPr>
-          <w:color w:val="A9B7C6"/>
-          <w:lang w:val="es-ES"/>
-        </w:rPr>
-        <w:t>(t</w:t>
-      </w:r>
-      <w:r>
-        <w:rPr>
-          <w:color w:val="CC7832"/>
-          <w:lang w:val="es-ES"/>
-        </w:rPr>
-        <w:t xml:space="preserve">, </w:t>
-      </w:r>
-      <w:r>
-        <w:rPr>
-          <w:color w:val="6A8759"/>
-          <w:lang w:val="es-ES"/>
-        </w:rPr>
-        <w:t>"</w:t>
-      </w:r>
-      <w:proofErr w:type="spellStart"/>
-      <w:r>
-        <w:rPr>
-          <w:color w:val="6A8759"/>
-          <w:lang w:val="es-ES"/>
-        </w:rPr>
-        <w:t>User</w:t>
-      </w:r>
-      <w:proofErr w:type="spellEnd"/>
-      <w:r>
-        <w:rPr>
-          <w:color w:val="6A8759"/>
-          <w:lang w:val="es-ES"/>
-        </w:rPr>
-        <w:t xml:space="preserve"> 0 </w:t>
-      </w:r>
-      <w:proofErr w:type="spellStart"/>
-      <w:r>
-        <w:rPr>
-          <w:color w:val="6A8759"/>
-          <w:lang w:val="es-ES"/>
-        </w:rPr>
-        <w:t>was</w:t>
-      </w:r>
-      <w:proofErr w:type="spellEnd"/>
-      <w:r>
-        <w:rPr>
-          <w:color w:val="6A8759"/>
-          <w:lang w:val="es-ES"/>
-        </w:rPr>
-        <w:t xml:space="preserve"> </w:t>
-      </w:r>
-      <w:proofErr w:type="spellStart"/>
-      <w:r>
-        <w:rPr>
-          <w:color w:val="6A8759"/>
-          <w:lang w:val="es-ES"/>
-        </w:rPr>
-        <w:t>not</w:t>
-      </w:r>
-      <w:proofErr w:type="spellEnd"/>
-      <w:r>
-        <w:rPr>
-          <w:color w:val="6A8759"/>
-          <w:lang w:val="es-ES"/>
-        </w:rPr>
-        <w:t xml:space="preserve"> </w:t>
-      </w:r>
-      <w:proofErr w:type="spellStart"/>
-      <w:r>
-        <w:rPr>
-          <w:color w:val="6A8759"/>
-          <w:lang w:val="es-ES"/>
-        </w:rPr>
-        <w:t>found</w:t>
-      </w:r>
-      <w:proofErr w:type="spellEnd"/>
-      <w:r>
-        <w:rPr>
-          <w:color w:val="6A8759"/>
-          <w:lang w:val="es-ES"/>
-        </w:rPr>
-        <w:t>"</w:t>
-      </w:r>
-      <w:r>
-        <w:rPr>
-          <w:color w:val="CC7832"/>
-          <w:lang w:val="es-ES"/>
-        </w:rPr>
-        <w:t xml:space="preserve">, </w:t>
-      </w:r>
-      <w:proofErr w:type="spellStart"/>
-      <w:r>
-        <w:rPr>
-          <w:color w:val="A9B7C6"/>
-          <w:lang w:val="es-ES"/>
-        </w:rPr>
-        <w:t>err.Message</w:t>
-      </w:r>
-      <w:proofErr w:type="spellEnd"/>
-      <w:r>
-        <w:rPr>
-          <w:color w:val="A9B7C6"/>
-          <w:lang w:val="es-ES"/>
-        </w:rPr>
-        <w:t>)</w:t>
+      <w:r>
+        <w:rPr>
+          <w:color w:val="A9B7C6"/>
+          <w:lang w:val="es-ES"/>
+        </w:rPr>
+        <w:t>err.Message)</w:t>
       </w:r>
     </w:p>
     <w:p>
@@ -756,17 +602,15 @@
       <w:pPr>
         <w:pStyle w:val="Ttulo2"/>
         <w:rPr>
-          <w:lang w:val="es-ES"/>
-        </w:rPr>
-      </w:pPr>
-      <w:proofErr w:type="spellStart"/>
-      <w:r>
-        <w:rPr>
-          <w:lang w:val="es-ES"/>
+          <w:lang w:val="en-US"/>
+        </w:rPr>
+      </w:pPr>
+      <w:r>
+        <w:rPr>
+          <w:lang w:val="en-US"/>
         </w:rPr>
         <w:t>Benchmarks</w:t>
       </w:r>
-      <w:proofErr w:type="spellEnd"/>
     </w:p>
     <w:p>
       <w:pPr>
@@ -833,21 +677,7 @@
         <w:rPr>
           <w:lang w:val="en-US"/>
         </w:rPr>
-        <w:t xml:space="preserve">Benchmark functions are run several times by the testing package. The value of </w:t>
-      </w:r>
-      <w:proofErr w:type="spellStart"/>
-      <w:r>
-        <w:rPr>
-          <w:lang w:val="en-US"/>
-        </w:rPr>
-        <w:t>b.N</w:t>
-      </w:r>
-      <w:proofErr w:type="spellEnd"/>
-      <w:r>
-        <w:rPr>
-          <w:lang w:val="en-US"/>
-        </w:rPr>
-        <w:t xml:space="preserve"> will increase each time until the benchmark runner is satisfied with the stability of the benchmark. This has some important ramifications</w:t>
+        <w:t>Benchmark functions are run several times by the testing package. The value of b.N will increase each time until the benchmark runner is satisfied with the stability of the benchmark. This has some important ramifications</w:t>
       </w:r>
     </w:p>
     <w:p>
@@ -865,21 +695,7 @@
         <w:rPr>
           <w:lang w:val="en-US"/>
         </w:rPr>
-        <w:t xml:space="preserve">Each benchmark must execute the code under test </w:t>
-      </w:r>
-      <w:proofErr w:type="spellStart"/>
-      <w:r>
-        <w:rPr>
-          <w:lang w:val="en-US"/>
-        </w:rPr>
-        <w:t>b.N</w:t>
-      </w:r>
-      <w:proofErr w:type="spellEnd"/>
-      <w:r>
-        <w:rPr>
-          <w:lang w:val="en-US"/>
-        </w:rPr>
-        <w:t xml:space="preserve"> times. The for loop in the benchmark will be present in every benchmark function.</w:t>
+        <w:t>Each benchmark must execute the code under test b.N times. The for loop in the benchmark will be present in every benchmark function.</w:t>
       </w:r>
     </w:p>
     <w:p>
@@ -903,19 +719,11 @@
           <w:color w:val="A9B7C6"/>
         </w:rPr>
       </w:pPr>
-      <w:proofErr w:type="spellStart"/>
       <w:r>
         <w:rPr>
           <w:color w:val="C7773E"/>
         </w:rPr>
-        <w:t>func</w:t>
-      </w:r>
-      <w:proofErr w:type="spellEnd"/>
-      <w:r>
-        <w:rPr>
-          <w:color w:val="C7773E"/>
-        </w:rPr>
-        <w:t xml:space="preserve"> </w:t>
+        <w:t xml:space="preserve">func </w:t>
       </w:r>
       <w:r>
         <w:rPr>
@@ -929,7 +737,6 @@
         </w:rPr>
         <w:t>(b *</w:t>
       </w:r>
-      <w:proofErr w:type="spellStart"/>
       <w:r>
         <w:rPr>
           <w:color w:val="AFBF7E"/>
@@ -948,7 +755,6 @@
         </w:rPr>
         <w:t>B</w:t>
       </w:r>
-      <w:proofErr w:type="spellEnd"/>
       <w:r>
         <w:rPr>
           <w:color w:val="A9B7C6"/>
@@ -962,14 +768,12 @@
         <w:br/>
         <w:t xml:space="preserve">   elements := </w:t>
       </w:r>
-      <w:proofErr w:type="spellStart"/>
       <w:r>
         <w:rPr>
           <w:color w:val="B09D79"/>
         </w:rPr>
         <w:t>getElements</w:t>
       </w:r>
-      <w:proofErr w:type="spellEnd"/>
       <w:r>
         <w:rPr>
           <w:color w:val="A9B7C6"/>
@@ -1001,19 +805,11 @@
         </w:rPr>
         <w:t xml:space="preserve">for </w:t>
       </w:r>
-      <w:proofErr w:type="spellStart"/>
-      <w:r>
-        <w:rPr>
-          <w:color w:val="A9B7C6"/>
-        </w:rPr>
-        <w:t>i</w:t>
-      </w:r>
-      <w:proofErr w:type="spellEnd"/>
-      <w:r>
-        <w:rPr>
-          <w:color w:val="A9B7C6"/>
-        </w:rPr>
-        <w:t xml:space="preserve"> := </w:t>
+      <w:r>
+        <w:rPr>
+          <w:color w:val="A9B7C6"/>
+        </w:rPr>
+        <w:t xml:space="preserve">i := </w:t>
       </w:r>
       <w:r>
         <w:rPr>
@@ -1027,47 +823,23 @@
         </w:rPr>
         <w:t xml:space="preserve">; </w:t>
       </w:r>
-      <w:proofErr w:type="spellStart"/>
-      <w:r>
-        <w:rPr>
-          <w:color w:val="A9B7C6"/>
-        </w:rPr>
-        <w:t>i</w:t>
-      </w:r>
-      <w:proofErr w:type="spellEnd"/>
-      <w:r>
-        <w:rPr>
-          <w:color w:val="A9B7C6"/>
-        </w:rPr>
-        <w:t xml:space="preserve"> &lt; </w:t>
-      </w:r>
-      <w:proofErr w:type="spellStart"/>
-      <w:r>
-        <w:rPr>
-          <w:color w:val="A9B7C6"/>
-        </w:rPr>
-        <w:t>b.N</w:t>
-      </w:r>
-      <w:proofErr w:type="spellEnd"/>
+      <w:r>
+        <w:rPr>
+          <w:color w:val="A9B7C6"/>
+        </w:rPr>
+        <w:t>i &lt; b.N</w:t>
+      </w:r>
       <w:r>
         <w:rPr>
           <w:color w:val="CC7832"/>
         </w:rPr>
         <w:t xml:space="preserve">; </w:t>
       </w:r>
-      <w:proofErr w:type="spellStart"/>
-      <w:r>
-        <w:rPr>
-          <w:color w:val="A9B7C6"/>
-        </w:rPr>
-        <w:t>i</w:t>
-      </w:r>
-      <w:proofErr w:type="spellEnd"/>
-      <w:r>
-        <w:rPr>
-          <w:color w:val="A9B7C6"/>
-        </w:rPr>
-        <w:t>++ {</w:t>
+      <w:r>
+        <w:rPr>
+          <w:color w:val="A9B7C6"/>
+        </w:rPr>
+        <w:t>i++ {</w:t>
       </w:r>
       <w:r>
         <w:rPr>
@@ -1076,14 +848,12 @@
         <w:br/>
         <w:t xml:space="preserve">      </w:t>
       </w:r>
-      <w:proofErr w:type="spellStart"/>
       <w:r>
         <w:rPr>
           <w:color w:val="B09D79"/>
         </w:rPr>
         <w:t>BubbleSort</w:t>
       </w:r>
-      <w:proofErr w:type="spellEnd"/>
       <w:r>
         <w:rPr>
           <w:color w:val="A9B7C6"/>
@@ -1178,63 +948,378 @@
         </w:rPr>
         <w:t>PASS</w:t>
       </w:r>
+    </w:p>
+    <w:p>
+      <w:pPr>
+        <w:rPr>
+          <w:lang w:val="en-US"/>
+        </w:rPr>
+      </w:pPr>
+      <w:r>
+        <w:rPr>
+          <w:lang w:val="en-US"/>
+        </w:rPr>
+        <w:lastRenderedPageBreak/>
+        <w:t xml:space="preserve">This means that the number of iterations to stabilize the time has been b.N= </w:t>
+      </w:r>
+      <w:r>
+        <w:rPr>
+          <w:lang w:val="en-US"/>
+        </w:rPr>
+        <w:t>187490859</w:t>
+      </w:r>
+      <w:r>
+        <w:rPr>
+          <w:lang w:val="en-US"/>
+        </w:rPr>
+        <w:t xml:space="preserve">, where the time per operation has been </w:t>
+      </w:r>
+      <w:r>
+        <w:rPr>
+          <w:lang w:val="en-US"/>
+        </w:rPr>
+        <w:t>6.26 ns</w:t>
+      </w:r>
+    </w:p>
+    <w:p>
+      <w:pPr>
+        <w:pStyle w:val="Ttulo2"/>
+        <w:rPr>
+          <w:lang w:val="en-US"/>
+        </w:rPr>
+      </w:pPr>
+      <w:r>
+        <w:rPr>
+          <w:lang w:val="en-US"/>
+        </w:rPr>
+        <w:t>How to structure Go artifacts and mock</w:t>
+      </w:r>
+    </w:p>
+    <w:p>
+      <w:pPr>
+        <w:rPr>
+          <w:lang w:val="en-US"/>
+        </w:rPr>
+      </w:pPr>
+      <w:r>
+        <w:rPr>
+          <w:lang w:val="en-US"/>
+        </w:rPr>
+        <w:t>With Go artifacts we mean the different layers of the application that are being used. So, this section defines how to structure and mock these artifacts.</w:t>
+      </w:r>
+    </w:p>
+    <w:p>
+      <w:pPr>
+        <w:rPr>
+          <w:lang w:val="en-US"/>
+        </w:rPr>
+      </w:pPr>
+    </w:p>
+    <w:p>
+      <w:pPr>
+        <w:rPr>
+          <w:b/>
+          <w:bCs/>
+          <w:lang w:val="en-US"/>
+        </w:rPr>
+      </w:pPr>
+      <w:r>
+        <w:rPr>
+          <w:b/>
+          <w:bCs/>
+          <w:lang w:val="en-US"/>
+        </w:rPr>
+        <w:t xml:space="preserve">In order to have controllers </w:t>
+      </w:r>
+      <w:r>
+        <w:rPr>
+          <w:b/>
+          <w:bCs/>
+          <w:lang w:val="en-US"/>
+        </w:rPr>
+        <w:t>that only can use methods for a specific service, the best way to approach this is:</w:t>
+      </w:r>
+    </w:p>
+    <w:p>
+      <w:pPr>
+        <w:pStyle w:val="Prrafodelista"/>
+        <w:numPr>
+          <w:ilvl w:val="0"/>
+          <w:numId w:val="3"/>
+        </w:numPr>
+        <w:rPr>
+          <w:lang w:val="en-US"/>
+        </w:rPr>
+      </w:pPr>
+      <w:r>
+        <w:rPr>
+          <w:lang w:val="en-US"/>
+        </w:rPr>
+        <w:t>Create an empty struct type inside the service</w:t>
+      </w:r>
+    </w:p>
+    <w:p>
+      <w:pPr>
+        <w:pStyle w:val="Prrafodelista"/>
+        <w:numPr>
+          <w:ilvl w:val="0"/>
+          <w:numId w:val="3"/>
+        </w:numPr>
+        <w:rPr>
+          <w:lang w:val="en-US"/>
+        </w:rPr>
+      </w:pPr>
+      <w:r>
+        <w:rPr>
+          <w:lang w:val="en-US"/>
+        </w:rPr>
+        <w:t>Create a public var function of the type defined before</w:t>
+      </w:r>
+    </w:p>
+    <w:p>
+      <w:pPr>
+        <w:pStyle w:val="Prrafodelista"/>
+        <w:numPr>
+          <w:ilvl w:val="0"/>
+          <w:numId w:val="3"/>
+        </w:numPr>
+        <w:rPr>
+          <w:lang w:val="en-US"/>
+        </w:rPr>
+      </w:pPr>
+      <w:r>
+        <w:rPr>
+          <w:lang w:val="en-US"/>
+        </w:rPr>
+        <w:t>Then, in the controller, only you’ll be able to call the functions for that service if you call the public variable</w:t>
+      </w:r>
+    </w:p>
+    <w:p>
+      <w:pPr>
+        <w:rPr>
+          <w:lang w:val="en-US"/>
+        </w:rPr>
+      </w:pPr>
+      <w:r>
+        <w:rPr>
+          <w:b/>
+          <w:bCs/>
+          <w:lang w:val="en-US"/>
+        </w:rPr>
+        <w:t>NOTE:</w:t>
+      </w:r>
+      <w:r>
+        <w:rPr>
+          <w:lang w:val="en-US"/>
+        </w:rPr>
+        <w:t xml:space="preserve"> If we do not define the var, the </w:t>
+      </w:r>
+      <w:r>
+        <w:rPr>
+          <w:lang w:val="en-US"/>
+        </w:rPr>
+        <w:t>function will remain as “private”, meaning this that the function inside users_service of type usersService will not be able outside of the package.</w:t>
+      </w:r>
+    </w:p>
+    <w:p>
+      <w:pPr>
+        <w:rPr>
+          <w:lang w:val="en-US"/>
+        </w:rPr>
+      </w:pPr>
+      <w:r>
+        <w:rPr>
+          <w:lang w:val="en-US"/>
+        </w:rPr>
+        <w:t>Example:</w:t>
+      </w:r>
+    </w:p>
+    <w:p>
+      <w:pPr>
+        <w:rPr>
+          <w:lang w:val="en-US"/>
+        </w:rPr>
+      </w:pPr>
+      <w:r>
+        <w:rPr>
+          <w:lang w:val="en-US"/>
+        </w:rPr>
+        <w:t>users_service.go file:</w:t>
+      </w:r>
+    </w:p>
+    <w:p>
+      <w:pPr>
+        <w:rPr>
+          <w:lang w:val="en-US"/>
+        </w:rPr>
+      </w:pPr>
+      <w:r>
+        <w:rPr>
+          <w:lang w:val="en-US"/>
+        </w:rPr>
+        <w:drawing>
+          <wp:inline distT="0" distB="0" distL="0" distR="0" wp14:anchorId="05633FD9" wp14:editId="2C88E70F">
+            <wp:extent cx="5943600" cy="3005455"/>
+            <wp:effectExtent l="0" t="0" r="0" b="4445"/>
+            <wp:docPr id="2" name="Imagen 2"/>
+            <wp:cNvGraphicFramePr>
+              <a:graphicFrameLocks xmlns:a="http://schemas.openxmlformats.org/drawingml/2006/main" noChangeAspect="1"/>
+            </wp:cNvGraphicFramePr>
+            <a:graphic xmlns:a="http://schemas.openxmlformats.org/drawingml/2006/main">
+              <a:graphicData uri="http://schemas.openxmlformats.org/drawingml/2006/picture">
+                <pic:pic xmlns:pic="http://schemas.openxmlformats.org/drawingml/2006/picture">
+                  <pic:nvPicPr>
+                    <pic:cNvPr id="1" name=""/>
+                    <pic:cNvPicPr/>
+                  </pic:nvPicPr>
+                  <pic:blipFill>
+                    <a:blip r:embed="rId6"/>
+                    <a:stretch>
+                      <a:fillRect/>
+                    </a:stretch>
+                  </pic:blipFill>
+                  <pic:spPr>
+                    <a:xfrm>
+                      <a:off x="0" y="0"/>
+                      <a:ext cx="5943600" cy="3005455"/>
+                    </a:xfrm>
+                    <a:prstGeom prst="rect">
+                      <a:avLst/>
+                    </a:prstGeom>
+                  </pic:spPr>
+                </pic:pic>
+              </a:graphicData>
+            </a:graphic>
+          </wp:inline>
+        </w:drawing>
+      </w:r>
+    </w:p>
+    <w:p>
+      <w:pPr>
+        <w:rPr>
+          <w:lang w:val="en-US"/>
+        </w:rPr>
+      </w:pPr>
+      <w:r>
+        <w:rPr>
+          <w:lang w:val="en-US"/>
+        </w:rPr>
+        <w:t>users_controller.go file:</w:t>
+      </w:r>
+    </w:p>
+    <w:p>
+      <w:pPr>
+        <w:rPr>
+          <w:lang w:val="en-US"/>
+        </w:rPr>
+      </w:pPr>
+      <w:r>
+        <w:rPr>
+          <w:lang w:val="en-US"/>
+        </w:rPr>
+        <w:lastRenderedPageBreak/>
+        <w:drawing>
+          <wp:inline distT="0" distB="0" distL="0" distR="0" wp14:anchorId="356FA17D" wp14:editId="565DA095">
+            <wp:extent cx="5943600" cy="5633720"/>
+            <wp:effectExtent l="0" t="0" r="0" b="5080"/>
+            <wp:docPr id="3" name="Imagen 3"/>
+            <wp:cNvGraphicFramePr>
+              <a:graphicFrameLocks xmlns:a="http://schemas.openxmlformats.org/drawingml/2006/main" noChangeAspect="1"/>
+            </wp:cNvGraphicFramePr>
+            <a:graphic xmlns:a="http://schemas.openxmlformats.org/drawingml/2006/main">
+              <a:graphicData uri="http://schemas.openxmlformats.org/drawingml/2006/picture">
+                <pic:pic xmlns:pic="http://schemas.openxmlformats.org/drawingml/2006/picture">
+                  <pic:nvPicPr>
+                    <pic:cNvPr id="1" name=""/>
+                    <pic:cNvPicPr/>
+                  </pic:nvPicPr>
+                  <pic:blipFill>
+                    <a:blip r:embed="rId7"/>
+                    <a:stretch>
+                      <a:fillRect/>
+                    </a:stretch>
+                  </pic:blipFill>
+                  <pic:spPr>
+                    <a:xfrm>
+                      <a:off x="0" y="0"/>
+                      <a:ext cx="5943600" cy="5633720"/>
+                    </a:xfrm>
+                    <a:prstGeom prst="rect">
+                      <a:avLst/>
+                    </a:prstGeom>
+                  </pic:spPr>
+                </pic:pic>
+              </a:graphicData>
+            </a:graphic>
+          </wp:inline>
+        </w:drawing>
+      </w:r>
+    </w:p>
+    <w:p>
+      <w:pPr>
+        <w:rPr>
+          <w:b/>
+          <w:bCs/>
+          <w:lang w:val="en-US"/>
+        </w:rPr>
+      </w:pPr>
+      <w:r>
+        <w:rPr>
+          <w:b/>
+          <w:bCs/>
+          <w:lang w:val="en-US"/>
+        </w:rPr>
+        <w:t>Notice that you will only be able to call GetUser function if you implement public UsersService variable, if not, you will not be able to call GetUser function</w:t>
+      </w:r>
+      <w:r>
+        <w:rPr>
+          <w:b/>
+          <w:bCs/>
+          <w:lang w:val="en-US"/>
+        </w:rPr>
+        <w:t>.</w:t>
+      </w:r>
+    </w:p>
+    <w:p>
+      <w:pPr>
+        <w:rPr>
+          <w:b/>
+          <w:bCs/>
+          <w:lang w:val="en-US"/>
+        </w:rPr>
+      </w:pPr>
+    </w:p>
+    <w:p>
+      <w:pPr>
+        <w:rPr>
+          <w:b/>
+          <w:bCs/>
+          <w:lang w:val="en-US"/>
+        </w:rPr>
+      </w:pPr>
+      <w:r>
+        <w:rPr>
+          <w:b/>
+          <w:bCs/>
+          <w:lang w:val="en-US"/>
+        </w:rPr>
+        <w:t>WHY THIS IS USED?</w:t>
+      </w:r>
+    </w:p>
+    <w:p>
+      <w:pPr>
+        <w:rPr>
+          <w:lang w:val="en-US"/>
+        </w:rPr>
+      </w:pPr>
+      <w:r>
+        <w:rPr>
+          <w:lang w:val="en-US"/>
+        </w:rPr>
+        <w:t>Because with this, you can have as many go files as you want in the same package, but the methods will not belong to the same package, as they belong to the public variable itself.</w:t>
+      </w:r>
       <w:bookmarkStart w:id="0" w:name="_GoBack"/>
       <w:bookmarkEnd w:id="0"/>
-    </w:p>
-    <w:p>
-      <w:pPr>
-        <w:rPr>
-          <w:u w:val="single"/>
-          <w:lang w:val="en-US"/>
-        </w:rPr>
-      </w:pPr>
-      <w:r>
-        <w:rPr>
-          <w:lang w:val="en-US"/>
-        </w:rPr>
-        <w:lastRenderedPageBreak/>
-        <w:t xml:space="preserve">This means that the number of iterations to stabilize the time has been </w:t>
-      </w:r>
-      <w:proofErr w:type="spellStart"/>
-      <w:r>
-        <w:rPr>
-          <w:lang w:val="en-US"/>
-        </w:rPr>
-        <w:t>b.N</w:t>
-      </w:r>
-      <w:proofErr w:type="spellEnd"/>
-      <w:r>
-        <w:rPr>
-          <w:lang w:val="en-US"/>
-        </w:rPr>
-        <w:t xml:space="preserve">= </w:t>
-      </w:r>
-      <w:r>
-        <w:rPr>
-          <w:lang w:val="en-US"/>
-        </w:rPr>
-        <w:t>187490859</w:t>
-      </w:r>
-      <w:r>
-        <w:rPr>
-          <w:lang w:val="en-US"/>
-        </w:rPr>
-        <w:t xml:space="preserve">, where the time per operation has been </w:t>
-      </w:r>
-      <w:r>
-        <w:rPr>
-          <w:lang w:val="en-US"/>
-        </w:rPr>
-        <w:t>6.26 ns</w:t>
-      </w:r>
-    </w:p>
-    <w:p>
-      <w:pPr>
-        <w:rPr>
-          <w:u w:val="single"/>
-          <w:lang w:val="en-US"/>
-        </w:rPr>
-      </w:pPr>
     </w:p>
     <w:sectPr>
       <w:pgSz w:w="12240" w:h="15840"/>
@@ -1361,8 +1446,192 @@
       </w:rPr>
     </w:lvl>
   </w:abstractNum>
+  <w:abstractNum w:abstractNumId="1" w15:restartNumberingAfterBreak="0">
+    <w:nsid w:val="2C295096"/>
+    <w:multiLevelType w:val="hybridMultilevel"/>
+    <w:tmpl w:val="7F5095F8"/>
+    <w:lvl w:ilvl="0" w:tplc="0409000F">
+      <w:start w:val="1"/>
+      <w:numFmt w:val="decimal"/>
+      <w:lvlText w:val="%1."/>
+      <w:lvlJc w:val="left"/>
+      <w:pPr>
+        <w:ind w:left="720" w:hanging="360"/>
+      </w:pPr>
+      <w:rPr>
+        <w:rFonts w:hint="default"/>
+      </w:rPr>
+    </w:lvl>
+    <w:lvl w:ilvl="1" w:tplc="04090019" w:tentative="1">
+      <w:start w:val="1"/>
+      <w:numFmt w:val="lowerLetter"/>
+      <w:lvlText w:val="%2."/>
+      <w:lvlJc w:val="left"/>
+      <w:pPr>
+        <w:ind w:left="1440" w:hanging="360"/>
+      </w:pPr>
+    </w:lvl>
+    <w:lvl w:ilvl="2" w:tplc="0409001B" w:tentative="1">
+      <w:start w:val="1"/>
+      <w:numFmt w:val="lowerRoman"/>
+      <w:lvlText w:val="%3."/>
+      <w:lvlJc w:val="right"/>
+      <w:pPr>
+        <w:ind w:left="2160" w:hanging="180"/>
+      </w:pPr>
+    </w:lvl>
+    <w:lvl w:ilvl="3" w:tplc="0409000F" w:tentative="1">
+      <w:start w:val="1"/>
+      <w:numFmt w:val="decimal"/>
+      <w:lvlText w:val="%4."/>
+      <w:lvlJc w:val="left"/>
+      <w:pPr>
+        <w:ind w:left="2880" w:hanging="360"/>
+      </w:pPr>
+    </w:lvl>
+    <w:lvl w:ilvl="4" w:tplc="04090019" w:tentative="1">
+      <w:start w:val="1"/>
+      <w:numFmt w:val="lowerLetter"/>
+      <w:lvlText w:val="%5."/>
+      <w:lvlJc w:val="left"/>
+      <w:pPr>
+        <w:ind w:left="3600" w:hanging="360"/>
+      </w:pPr>
+    </w:lvl>
+    <w:lvl w:ilvl="5" w:tplc="0409001B" w:tentative="1">
+      <w:start w:val="1"/>
+      <w:numFmt w:val="lowerRoman"/>
+      <w:lvlText w:val="%6."/>
+      <w:lvlJc w:val="right"/>
+      <w:pPr>
+        <w:ind w:left="4320" w:hanging="180"/>
+      </w:pPr>
+    </w:lvl>
+    <w:lvl w:ilvl="6" w:tplc="0409000F" w:tentative="1">
+      <w:start w:val="1"/>
+      <w:numFmt w:val="decimal"/>
+      <w:lvlText w:val="%7."/>
+      <w:lvlJc w:val="left"/>
+      <w:pPr>
+        <w:ind w:left="5040" w:hanging="360"/>
+      </w:pPr>
+    </w:lvl>
+    <w:lvl w:ilvl="7" w:tplc="04090019" w:tentative="1">
+      <w:start w:val="1"/>
+      <w:numFmt w:val="lowerLetter"/>
+      <w:lvlText w:val="%8."/>
+      <w:lvlJc w:val="left"/>
+      <w:pPr>
+        <w:ind w:left="5760" w:hanging="360"/>
+      </w:pPr>
+    </w:lvl>
+    <w:lvl w:ilvl="8" w:tplc="0409001B" w:tentative="1">
+      <w:start w:val="1"/>
+      <w:numFmt w:val="lowerRoman"/>
+      <w:lvlText w:val="%9."/>
+      <w:lvlJc w:val="right"/>
+      <w:pPr>
+        <w:ind w:left="6480" w:hanging="180"/>
+      </w:pPr>
+    </w:lvl>
+  </w:abstractNum>
+  <w:abstractNum w:abstractNumId="2" w15:restartNumberingAfterBreak="0">
+    <w:nsid w:val="3CB812DA"/>
+    <w:multiLevelType w:val="hybridMultilevel"/>
+    <w:tmpl w:val="082CD95A"/>
+    <w:lvl w:ilvl="0" w:tplc="0409000F">
+      <w:start w:val="1"/>
+      <w:numFmt w:val="decimal"/>
+      <w:lvlText w:val="%1."/>
+      <w:lvlJc w:val="left"/>
+      <w:pPr>
+        <w:ind w:left="720" w:hanging="360"/>
+      </w:pPr>
+      <w:rPr>
+        <w:rFonts w:hint="default"/>
+      </w:rPr>
+    </w:lvl>
+    <w:lvl w:ilvl="1" w:tplc="04090019" w:tentative="1">
+      <w:start w:val="1"/>
+      <w:numFmt w:val="lowerLetter"/>
+      <w:lvlText w:val="%2."/>
+      <w:lvlJc w:val="left"/>
+      <w:pPr>
+        <w:ind w:left="1440" w:hanging="360"/>
+      </w:pPr>
+    </w:lvl>
+    <w:lvl w:ilvl="2" w:tplc="0409001B" w:tentative="1">
+      <w:start w:val="1"/>
+      <w:numFmt w:val="lowerRoman"/>
+      <w:lvlText w:val="%3."/>
+      <w:lvlJc w:val="right"/>
+      <w:pPr>
+        <w:ind w:left="2160" w:hanging="180"/>
+      </w:pPr>
+    </w:lvl>
+    <w:lvl w:ilvl="3" w:tplc="0409000F" w:tentative="1">
+      <w:start w:val="1"/>
+      <w:numFmt w:val="decimal"/>
+      <w:lvlText w:val="%4."/>
+      <w:lvlJc w:val="left"/>
+      <w:pPr>
+        <w:ind w:left="2880" w:hanging="360"/>
+      </w:pPr>
+    </w:lvl>
+    <w:lvl w:ilvl="4" w:tplc="04090019" w:tentative="1">
+      <w:start w:val="1"/>
+      <w:numFmt w:val="lowerLetter"/>
+      <w:lvlText w:val="%5."/>
+      <w:lvlJc w:val="left"/>
+      <w:pPr>
+        <w:ind w:left="3600" w:hanging="360"/>
+      </w:pPr>
+    </w:lvl>
+    <w:lvl w:ilvl="5" w:tplc="0409001B" w:tentative="1">
+      <w:start w:val="1"/>
+      <w:numFmt w:val="lowerRoman"/>
+      <w:lvlText w:val="%6."/>
+      <w:lvlJc w:val="right"/>
+      <w:pPr>
+        <w:ind w:left="4320" w:hanging="180"/>
+      </w:pPr>
+    </w:lvl>
+    <w:lvl w:ilvl="6" w:tplc="0409000F" w:tentative="1">
+      <w:start w:val="1"/>
+      <w:numFmt w:val="decimal"/>
+      <w:lvlText w:val="%7."/>
+      <w:lvlJc w:val="left"/>
+      <w:pPr>
+        <w:ind w:left="5040" w:hanging="360"/>
+      </w:pPr>
+    </w:lvl>
+    <w:lvl w:ilvl="7" w:tplc="04090019" w:tentative="1">
+      <w:start w:val="1"/>
+      <w:numFmt w:val="lowerLetter"/>
+      <w:lvlText w:val="%8."/>
+      <w:lvlJc w:val="left"/>
+      <w:pPr>
+        <w:ind w:left="5760" w:hanging="360"/>
+      </w:pPr>
+    </w:lvl>
+    <w:lvl w:ilvl="8" w:tplc="0409001B" w:tentative="1">
+      <w:start w:val="1"/>
+      <w:numFmt w:val="lowerRoman"/>
+      <w:lvlText w:val="%9."/>
+      <w:lvlJc w:val="right"/>
+      <w:pPr>
+        <w:ind w:left="6480" w:hanging="180"/>
+      </w:pPr>
+    </w:lvl>
+  </w:abstractNum>
   <w:num w:numId="1">
     <w:abstractNumId w:val="0"/>
+  </w:num>
+  <w:num w:numId="2">
+    <w:abstractNumId w:val="2"/>
+  </w:num>
+  <w:num w:numId="3">
+    <w:abstractNumId w:val="1"/>
   </w:num>
 </w:numbering>
 </file>

</xml_diff>